<commit_message>
7 sem bzhd some changes
</commit_message>
<xml_diff>
--- a/7/pzhc/akt_priemki.docx
+++ b/7/pzhc/akt_priemki.docx
@@ -891,9 +891,9 @@
         <w:tblLook w:val="01e0"/>
       </w:tblPr>
       <w:tblGrid>
-        <w:gridCol w:w="2078"/>
+        <w:gridCol w:w="2077"/>
         <w:gridCol w:w="3480"/>
-        <w:gridCol w:w="4402"/>
+        <w:gridCol w:w="4403"/>
       </w:tblGrid>
       <w:tr>
         <w:trPr>
@@ -901,7 +901,7 @@
         </w:trPr>
         <w:tc>
           <w:tcPr>
-            <w:tcW w:w="2078" w:type="dxa"/>
+            <w:tcW w:w="2077" w:type="dxa"/>
             <w:tcBorders>
               <w:top w:val="single" w:sz="8" w:space="0" w:color="000000"/>
               <w:left w:val="single" w:sz="8" w:space="0" w:color="000000"/>
@@ -957,7 +957,7 @@
         </w:tc>
         <w:tc>
           <w:tcPr>
-            <w:tcW w:w="4402" w:type="dxa"/>
+            <w:tcW w:w="4403" w:type="dxa"/>
             <w:tcBorders>
               <w:top w:val="single" w:sz="8" w:space="0" w:color="000000"/>
               <w:left w:val="single" w:sz="8" w:space="0" w:color="000000"/>
@@ -990,7 +990,7 @@
         </w:trPr>
         <w:tc>
           <w:tcPr>
-            <w:tcW w:w="2078" w:type="dxa"/>
+            <w:tcW w:w="2077" w:type="dxa"/>
             <w:tcBorders>
               <w:top w:val="single" w:sz="8" w:space="0" w:color="000000"/>
               <w:left w:val="single" w:sz="8" w:space="0" w:color="000000"/>
@@ -1053,7 +1053,7 @@
         </w:tc>
         <w:tc>
           <w:tcPr>
-            <w:tcW w:w="4402" w:type="dxa"/>
+            <w:tcW w:w="4403" w:type="dxa"/>
             <w:tcBorders>
               <w:top w:val="single" w:sz="8" w:space="0" w:color="000000"/>
               <w:left w:val="single" w:sz="8" w:space="0" w:color="000000"/>
@@ -1099,7 +1099,7 @@
         </w:trPr>
         <w:tc>
           <w:tcPr>
-            <w:tcW w:w="2078" w:type="dxa"/>
+            <w:tcW w:w="2077" w:type="dxa"/>
             <w:tcBorders>
               <w:top w:val="single" w:sz="8" w:space="0" w:color="000000"/>
               <w:left w:val="single" w:sz="8" w:space="0" w:color="000000"/>
@@ -1162,7 +1162,7 @@
         </w:tc>
         <w:tc>
           <w:tcPr>
-            <w:tcW w:w="4402" w:type="dxa"/>
+            <w:tcW w:w="4403" w:type="dxa"/>
             <w:tcBorders>
               <w:top w:val="single" w:sz="8" w:space="0" w:color="000000"/>
               <w:left w:val="single" w:sz="8" w:space="0" w:color="000000"/>
@@ -1195,7 +1195,7 @@
         </w:trPr>
         <w:tc>
           <w:tcPr>
-            <w:tcW w:w="2078" w:type="dxa"/>
+            <w:tcW w:w="2077" w:type="dxa"/>
             <w:tcBorders>
               <w:top w:val="single" w:sz="8" w:space="0" w:color="000000"/>
               <w:left w:val="single" w:sz="8" w:space="0" w:color="000000"/>
@@ -1258,7 +1258,7 @@
         </w:tc>
         <w:tc>
           <w:tcPr>
-            <w:tcW w:w="4402" w:type="dxa"/>
+            <w:tcW w:w="4403" w:type="dxa"/>
             <w:tcBorders>
               <w:top w:val="single" w:sz="8" w:space="0" w:color="000000"/>
               <w:left w:val="single" w:sz="8" w:space="0" w:color="000000"/>
@@ -1291,7 +1291,7 @@
         </w:trPr>
         <w:tc>
           <w:tcPr>
-            <w:tcW w:w="2078" w:type="dxa"/>
+            <w:tcW w:w="2077" w:type="dxa"/>
             <w:tcBorders>
               <w:top w:val="single" w:sz="8" w:space="0" w:color="000000"/>
               <w:left w:val="single" w:sz="8" w:space="0" w:color="000000"/>
@@ -1347,7 +1347,7 @@
         </w:tc>
         <w:tc>
           <w:tcPr>
-            <w:tcW w:w="4402" w:type="dxa"/>
+            <w:tcW w:w="4403" w:type="dxa"/>
             <w:tcBorders>
               <w:top w:val="single" w:sz="8" w:space="0" w:color="000000"/>
               <w:left w:val="single" w:sz="8" w:space="0" w:color="000000"/>
@@ -1465,15 +1465,7 @@
       </w:pPr>
       <w:r>
         <w:rPr/>
-        <w:t>Начало проведения испытаний – 21 декабря 202</w:t>
-      </w:r>
-      <w:r>
-        <w:rPr/>
-        <w:t>4</w:t>
-      </w:r>
-      <w:r>
-        <w:rPr/>
-        <w:t xml:space="preserve"> г. Окончание</w:t>
+        <w:t>Начало проведения испытаний – 21 декабря 2024 г. Окончание</w:t>
       </w:r>
       <w:r>
         <w:rPr>
@@ -1523,11 +1515,7 @@
       </w:r>
       <w:r>
         <w:rPr/>
-        <w:t>202</w:t>
-      </w:r>
-      <w:r>
-        <w:rPr/>
-        <w:t>4</w:t>
+        <w:t>2024</w:t>
       </w:r>
       <w:r>
         <w:rPr>
@@ -1790,16 +1778,6 @@
     <w:p>
       <w:pPr>
         <w:pStyle w:val="BodyText"/>
-        <w:rPr/>
-      </w:pPr>
-      <w:r>
-        <w:rPr/>
-      </w:r>
-    </w:p>
-    <w:p>
-      <w:pPr>
-        <w:pStyle w:val="BodyText"/>
-        <w:spacing w:before="22" w:after="0"/>
         <w:rPr/>
       </w:pPr>
       <w:r>
@@ -2620,6 +2598,88 @@
           </w:p>
         </w:tc>
       </w:tr>
+      <w:tr>
+        <w:trPr/>
+        <w:tc>
+          <w:tcPr>
+            <w:tcW w:w="675" w:type="dxa"/>
+            <w:tcBorders>
+              <w:left w:val="single" w:sz="4" w:space="0" w:color="000000"/>
+              <w:bottom w:val="single" w:sz="4" w:space="0" w:color="000000"/>
+            </w:tcBorders>
+          </w:tcPr>
+          <w:p>
+            <w:pPr>
+              <w:pStyle w:val="TableContents"/>
+              <w:jc w:val="center"/>
+              <w:rPr>
+                <w:sz w:val="28"/>
+                <w:szCs w:val="28"/>
+              </w:rPr>
+            </w:pPr>
+            <w:r>
+              <w:rPr>
+                <w:sz w:val="28"/>
+                <w:szCs w:val="28"/>
+              </w:rPr>
+              <w:t>3</w:t>
+            </w:r>
+          </w:p>
+        </w:tc>
+        <w:tc>
+          <w:tcPr>
+            <w:tcW w:w="3788" w:type="dxa"/>
+            <w:tcBorders>
+              <w:left w:val="single" w:sz="4" w:space="0" w:color="000000"/>
+              <w:bottom w:val="single" w:sz="4" w:space="0" w:color="000000"/>
+            </w:tcBorders>
+          </w:tcPr>
+          <w:p>
+            <w:pPr>
+              <w:pStyle w:val="TableContents"/>
+              <w:jc w:val="left"/>
+              <w:rPr>
+                <w:sz w:val="28"/>
+                <w:szCs w:val="28"/>
+              </w:rPr>
+            </w:pPr>
+            <w:r>
+              <w:rPr>
+                <w:sz w:val="28"/>
+                <w:szCs w:val="28"/>
+              </w:rPr>
+              <w:t>Подсистема сообщества</w:t>
+            </w:r>
+          </w:p>
+        </w:tc>
+        <w:tc>
+          <w:tcPr>
+            <w:tcW w:w="6310" w:type="dxa"/>
+            <w:tcBorders>
+              <w:left w:val="single" w:sz="4" w:space="0" w:color="000000"/>
+              <w:bottom w:val="single" w:sz="4" w:space="0" w:color="000000"/>
+              <w:right w:val="single" w:sz="4" w:space="0" w:color="000000"/>
+            </w:tcBorders>
+          </w:tcPr>
+          <w:p>
+            <w:pPr>
+              <w:pStyle w:val="TableContents"/>
+              <w:jc w:val="left"/>
+              <w:rPr>
+                <w:sz w:val="28"/>
+                <w:szCs w:val="28"/>
+              </w:rPr>
+            </w:pPr>
+            <w:r>
+              <w:rPr>
+                <w:sz w:val="28"/>
+                <w:szCs w:val="28"/>
+              </w:rPr>
+              <w:t>Общение между игроками</w:t>
+            </w:r>
+          </w:p>
+        </w:tc>
+      </w:tr>
     </w:tbl>
     <w:p>
       <w:pPr>
@@ -2709,8 +2769,8 @@
       </w:tblPr>
       <w:tblGrid>
         <w:gridCol w:w="870"/>
-        <w:gridCol w:w="6667"/>
-        <w:gridCol w:w="3236"/>
+        <w:gridCol w:w="6666"/>
+        <w:gridCol w:w="3237"/>
       </w:tblGrid>
       <w:tr>
         <w:trPr/>
@@ -2743,7 +2803,7 @@
         </w:tc>
         <w:tc>
           <w:tcPr>
-            <w:tcW w:w="6667" w:type="dxa"/>
+            <w:tcW w:w="6666" w:type="dxa"/>
             <w:tcBorders>
               <w:top w:val="single" w:sz="4" w:space="0" w:color="000000"/>
               <w:left w:val="single" w:sz="4" w:space="0" w:color="000000"/>
@@ -2770,7 +2830,7 @@
         </w:tc>
         <w:tc>
           <w:tcPr>
-            <w:tcW w:w="3236" w:type="dxa"/>
+            <w:tcW w:w="3237" w:type="dxa"/>
             <w:tcBorders>
               <w:top w:val="single" w:sz="4" w:space="0" w:color="000000"/>
               <w:left w:val="single" w:sz="4" w:space="0" w:color="000000"/>
@@ -2827,7 +2887,7 @@
         </w:tc>
         <w:tc>
           <w:tcPr>
-            <w:tcW w:w="6667" w:type="dxa"/>
+            <w:tcW w:w="6666" w:type="dxa"/>
             <w:tcBorders>
               <w:left w:val="single" w:sz="4" w:space="0" w:color="000000"/>
               <w:bottom w:val="single" w:sz="4" w:space="0" w:color="000000"/>
@@ -2853,7 +2913,7 @@
         </w:tc>
         <w:tc>
           <w:tcPr>
-            <w:tcW w:w="3236" w:type="dxa"/>
+            <w:tcW w:w="3237" w:type="dxa"/>
             <w:tcBorders>
               <w:left w:val="single" w:sz="4" w:space="0" w:color="000000"/>
               <w:bottom w:val="single" w:sz="4" w:space="0" w:color="000000"/>
@@ -2909,7 +2969,7 @@
         </w:tc>
         <w:tc>
           <w:tcPr>
-            <w:tcW w:w="6667" w:type="dxa"/>
+            <w:tcW w:w="6666" w:type="dxa"/>
             <w:tcBorders>
               <w:left w:val="single" w:sz="4" w:space="0" w:color="000000"/>
               <w:bottom w:val="single" w:sz="4" w:space="0" w:color="000000"/>
@@ -2935,7 +2995,7 @@
         </w:tc>
         <w:tc>
           <w:tcPr>
-            <w:tcW w:w="3236" w:type="dxa"/>
+            <w:tcW w:w="3237" w:type="dxa"/>
             <w:tcBorders>
               <w:left w:val="single" w:sz="4" w:space="0" w:color="000000"/>
               <w:bottom w:val="single" w:sz="4" w:space="0" w:color="000000"/>
@@ -2991,7 +3051,7 @@
         </w:tc>
         <w:tc>
           <w:tcPr>
-            <w:tcW w:w="6667" w:type="dxa"/>
+            <w:tcW w:w="6666" w:type="dxa"/>
             <w:tcBorders>
               <w:left w:val="single" w:sz="4" w:space="0" w:color="000000"/>
               <w:bottom w:val="single" w:sz="4" w:space="0" w:color="000000"/>
@@ -3017,7 +3077,7 @@
         </w:tc>
         <w:tc>
           <w:tcPr>
-            <w:tcW w:w="3236" w:type="dxa"/>
+            <w:tcW w:w="3237" w:type="dxa"/>
             <w:tcBorders>
               <w:left w:val="single" w:sz="4" w:space="0" w:color="000000"/>
               <w:bottom w:val="single" w:sz="4" w:space="0" w:color="000000"/>
@@ -3073,7 +3133,7 @@
         </w:tc>
         <w:tc>
           <w:tcPr>
-            <w:tcW w:w="6667" w:type="dxa"/>
+            <w:tcW w:w="6666" w:type="dxa"/>
             <w:tcBorders>
               <w:left w:val="single" w:sz="4" w:space="0" w:color="000000"/>
               <w:bottom w:val="single" w:sz="4" w:space="0" w:color="000000"/>
@@ -3099,7 +3159,7 @@
         </w:tc>
         <w:tc>
           <w:tcPr>
-            <w:tcW w:w="3236" w:type="dxa"/>
+            <w:tcW w:w="3237" w:type="dxa"/>
             <w:tcBorders>
               <w:left w:val="single" w:sz="4" w:space="0" w:color="000000"/>
               <w:bottom w:val="single" w:sz="4" w:space="0" w:color="000000"/>
@@ -3155,7 +3215,7 @@
         </w:tc>
         <w:tc>
           <w:tcPr>
-            <w:tcW w:w="6667" w:type="dxa"/>
+            <w:tcW w:w="6666" w:type="dxa"/>
             <w:tcBorders>
               <w:left w:val="single" w:sz="4" w:space="0" w:color="000000"/>
               <w:bottom w:val="single" w:sz="4" w:space="0" w:color="000000"/>
@@ -3181,7 +3241,7 @@
         </w:tc>
         <w:tc>
           <w:tcPr>
-            <w:tcW w:w="3236" w:type="dxa"/>
+            <w:tcW w:w="3237" w:type="dxa"/>
             <w:tcBorders>
               <w:left w:val="single" w:sz="4" w:space="0" w:color="000000"/>
               <w:bottom w:val="single" w:sz="4" w:space="0" w:color="000000"/>
@@ -3237,7 +3297,7 @@
         </w:tc>
         <w:tc>
           <w:tcPr>
-            <w:tcW w:w="6667" w:type="dxa"/>
+            <w:tcW w:w="6666" w:type="dxa"/>
             <w:tcBorders>
               <w:left w:val="single" w:sz="4" w:space="0" w:color="000000"/>
               <w:bottom w:val="single" w:sz="4" w:space="0" w:color="000000"/>
@@ -3263,7 +3323,7 @@
         </w:tc>
         <w:tc>
           <w:tcPr>
-            <w:tcW w:w="3236" w:type="dxa"/>
+            <w:tcW w:w="3237" w:type="dxa"/>
             <w:tcBorders>
               <w:left w:val="single" w:sz="4" w:space="0" w:color="000000"/>
               <w:bottom w:val="single" w:sz="4" w:space="0" w:color="000000"/>
@@ -3319,7 +3379,7 @@
         </w:tc>
         <w:tc>
           <w:tcPr>
-            <w:tcW w:w="6667" w:type="dxa"/>
+            <w:tcW w:w="6666" w:type="dxa"/>
             <w:tcBorders>
               <w:left w:val="single" w:sz="4" w:space="0" w:color="000000"/>
               <w:bottom w:val="single" w:sz="4" w:space="0" w:color="000000"/>
@@ -3345,7 +3405,7 @@
         </w:tc>
         <w:tc>
           <w:tcPr>
-            <w:tcW w:w="3236" w:type="dxa"/>
+            <w:tcW w:w="3237" w:type="dxa"/>
             <w:tcBorders>
               <w:left w:val="single" w:sz="4" w:space="0" w:color="000000"/>
               <w:bottom w:val="single" w:sz="4" w:space="0" w:color="000000"/>
@@ -3401,7 +3461,7 @@
         </w:tc>
         <w:tc>
           <w:tcPr>
-            <w:tcW w:w="6667" w:type="dxa"/>
+            <w:tcW w:w="6666" w:type="dxa"/>
             <w:tcBorders>
               <w:left w:val="single" w:sz="4" w:space="0" w:color="000000"/>
               <w:bottom w:val="single" w:sz="4" w:space="0" w:color="000000"/>
@@ -3427,7 +3487,89 @@
         </w:tc>
         <w:tc>
           <w:tcPr>
-            <w:tcW w:w="3236" w:type="dxa"/>
+            <w:tcW w:w="3237" w:type="dxa"/>
+            <w:tcBorders>
+              <w:left w:val="single" w:sz="4" w:space="0" w:color="000000"/>
+              <w:bottom w:val="single" w:sz="4" w:space="0" w:color="000000"/>
+              <w:right w:val="single" w:sz="4" w:space="0" w:color="000000"/>
+            </w:tcBorders>
+          </w:tcPr>
+          <w:p>
+            <w:pPr>
+              <w:pStyle w:val="TableContents"/>
+              <w:jc w:val="center"/>
+              <w:rPr>
+                <w:sz w:val="28"/>
+                <w:szCs w:val="28"/>
+              </w:rPr>
+            </w:pPr>
+            <w:r>
+              <w:rPr>
+                <w:sz w:val="28"/>
+                <w:szCs w:val="28"/>
+              </w:rPr>
+              <w:t>1</w:t>
+            </w:r>
+          </w:p>
+        </w:tc>
+      </w:tr>
+      <w:tr>
+        <w:trPr/>
+        <w:tc>
+          <w:tcPr>
+            <w:tcW w:w="870" w:type="dxa"/>
+            <w:tcBorders>
+              <w:left w:val="single" w:sz="4" w:space="0" w:color="000000"/>
+              <w:bottom w:val="single" w:sz="4" w:space="0" w:color="000000"/>
+            </w:tcBorders>
+          </w:tcPr>
+          <w:p>
+            <w:pPr>
+              <w:pStyle w:val="TableContents"/>
+              <w:jc w:val="center"/>
+              <w:rPr>
+                <w:sz w:val="28"/>
+                <w:szCs w:val="28"/>
+              </w:rPr>
+            </w:pPr>
+            <w:r>
+              <w:rPr>
+                <w:sz w:val="28"/>
+                <w:szCs w:val="28"/>
+              </w:rPr>
+              <w:t>9</w:t>
+            </w:r>
+          </w:p>
+        </w:tc>
+        <w:tc>
+          <w:tcPr>
+            <w:tcW w:w="6666" w:type="dxa"/>
+            <w:tcBorders>
+              <w:left w:val="single" w:sz="4" w:space="0" w:color="000000"/>
+              <w:bottom w:val="single" w:sz="4" w:space="0" w:color="000000"/>
+            </w:tcBorders>
+          </w:tcPr>
+          <w:p>
+            <w:pPr>
+              <w:pStyle w:val="TableContents"/>
+              <w:jc w:val="left"/>
+              <w:rPr>
+                <w:sz w:val="28"/>
+                <w:szCs w:val="28"/>
+              </w:rPr>
+            </w:pPr>
+            <w:r>
+              <w:rPr>
+                <w:sz w:val="28"/>
+                <w:szCs w:val="28"/>
+              </w:rPr>
+              <w:t>Проверка возможности отправки сообщения</w:t>
+            </w:r>
+          </w:p>
+        </w:tc>
+        <w:tc>
+          <w:tcPr>
+            <w:tcW w:w="3237" w:type="dxa"/>
             <w:tcBorders>
               <w:left w:val="single" w:sz="4" w:space="0" w:color="000000"/>
               <w:bottom w:val="single" w:sz="4" w:space="0" w:color="000000"/>
@@ -3581,21 +3723,7 @@
           <w:spacing w:val="-2"/>
           <w:sz w:val="28"/>
         </w:rPr>
-        <w:t>Техническое</w:t>
-      </w:r>
-      <w:r>
-        <w:rPr>
-          <w:spacing w:val="-5"/>
-          <w:sz w:val="28"/>
-        </w:rPr>
-        <w:t xml:space="preserve"> </w:t>
-      </w:r>
-      <w:r>
-        <w:rPr>
-          <w:spacing w:val="-2"/>
-          <w:sz w:val="28"/>
-        </w:rPr>
-        <w:t>задание.</w:t>
+        <w:t>Спецификация</w:t>
       </w:r>
     </w:p>
     <w:p>
@@ -3618,49 +3746,24 @@
       </w:pPr>
       <w:r>
         <w:rPr>
-          <w:sz w:val="28"/>
-        </w:rPr>
-        <w:t>Программа</w:t>
-      </w:r>
-      <w:r>
-        <w:rPr>
-          <w:spacing w:val="-12"/>
-          <w:sz w:val="28"/>
-        </w:rPr>
-        <w:t xml:space="preserve"> </w:t>
-      </w:r>
-      <w:r>
-        <w:rPr>
-          <w:sz w:val="28"/>
-        </w:rPr>
-        <w:t>и</w:t>
-      </w:r>
-      <w:r>
-        <w:rPr>
-          <w:spacing w:val="-12"/>
-          <w:sz w:val="28"/>
-        </w:rPr>
-        <w:t xml:space="preserve"> </w:t>
-      </w:r>
-      <w:r>
-        <w:rPr>
-          <w:sz w:val="28"/>
-        </w:rPr>
-        <w:t>методика</w:t>
-      </w:r>
-      <w:r>
-        <w:rPr>
-          <w:spacing w:val="-11"/>
-          <w:sz w:val="28"/>
-        </w:rPr>
-        <w:t xml:space="preserve"> </w:t>
-      </w:r>
-      <w:r>
-        <w:rPr>
           <w:spacing w:val="-2"/>
           <w:sz w:val="28"/>
         </w:rPr>
-        <w:t>испытаний.</w:t>
+        <w:t>Техническое</w:t>
+      </w:r>
+      <w:r>
+        <w:rPr>
+          <w:spacing w:val="-5"/>
+          <w:sz w:val="28"/>
+        </w:rPr>
+        <w:t xml:space="preserve"> </w:t>
+      </w:r>
+      <w:r>
+        <w:rPr>
+          <w:spacing w:val="-2"/>
+          <w:sz w:val="28"/>
+        </w:rPr>
+        <w:t>задание.</w:t>
       </w:r>
     </w:p>
     <w:p>
@@ -3683,6 +3786,71 @@
       </w:pPr>
       <w:r>
         <w:rPr>
+          <w:sz w:val="28"/>
+        </w:rPr>
+        <w:t>Программа</w:t>
+      </w:r>
+      <w:r>
+        <w:rPr>
+          <w:spacing w:val="-12"/>
+          <w:sz w:val="28"/>
+        </w:rPr>
+        <w:t xml:space="preserve"> </w:t>
+      </w:r>
+      <w:r>
+        <w:rPr>
+          <w:sz w:val="28"/>
+        </w:rPr>
+        <w:t>и</w:t>
+      </w:r>
+      <w:r>
+        <w:rPr>
+          <w:spacing w:val="-12"/>
+          <w:sz w:val="28"/>
+        </w:rPr>
+        <w:t xml:space="preserve"> </w:t>
+      </w:r>
+      <w:r>
+        <w:rPr>
+          <w:sz w:val="28"/>
+        </w:rPr>
+        <w:t>методика</w:t>
+      </w:r>
+      <w:r>
+        <w:rPr>
+          <w:spacing w:val="-11"/>
+          <w:sz w:val="28"/>
+        </w:rPr>
+        <w:t xml:space="preserve"> </w:t>
+      </w:r>
+      <w:r>
+        <w:rPr>
+          <w:spacing w:val="-2"/>
+          <w:sz w:val="28"/>
+        </w:rPr>
+        <w:t>испытаний.</w:t>
+      </w:r>
+    </w:p>
+    <w:p>
+      <w:pPr>
+        <w:pStyle w:val="ListParagraph"/>
+        <w:numPr>
+          <w:ilvl w:val="0"/>
+          <w:numId w:val="1"/>
+        </w:numPr>
+        <w:tabs>
+          <w:tab w:val="clear" w:pos="720"/>
+          <w:tab w:val="left" w:pos="1591" w:leader="none"/>
+        </w:tabs>
+        <w:spacing w:lineRule="auto" w:line="240" w:before="321" w:after="0"/>
+        <w:ind w:hanging="162" w:left="1591" w:right="0"/>
+        <w:jc w:val="left"/>
+        <w:rPr>
+          <w:sz w:val="28"/>
+        </w:rPr>
+      </w:pPr>
+      <w:r>
+        <w:rPr>
           <w:spacing w:val="-2"/>
           <w:sz w:val="28"/>
         </w:rPr>
@@ -3725,23 +3893,6 @@
         <w:pStyle w:val="Heading1"/>
         <w:spacing w:before="74" w:after="0"/>
         <w:ind w:left="709" w:right="730"/>
-        <w:rPr>
-          <w:spacing w:val="-2"/>
-          <w:sz w:val="28"/>
-        </w:rPr>
-      </w:pPr>
-      <w:r>
-        <w:rPr>
-          <w:spacing w:val="-2"/>
-          <w:sz w:val="28"/>
-        </w:rPr>
-      </w:r>
-    </w:p>
-    <w:p>
-      <w:pPr>
-        <w:pStyle w:val="Heading1"/>
-        <w:spacing w:before="74" w:after="0"/>
-        <w:ind w:left="709" w:right="730"/>
         <w:rPr/>
       </w:pPr>
       <w:r>
@@ -3788,7 +3939,7 @@
       </w:pPr>
       <w:r>
         <w:rPr/>
-        <w:t>По результатам проведения испытаний программный продукт минимально соответствует</w:t>
+        <w:t>По результатам проведения испытаний программный продукт  соответствует</w:t>
       </w:r>
       <w:r>
         <w:rPr>
@@ -3957,7 +4108,7 @@
         <w:rPr>
           <w:spacing w:val="-15"/>
         </w:rPr>
-        <w:t xml:space="preserve"> минимальные </w:t>
+        <w:t xml:space="preserve"> </w:t>
       </w:r>
       <w:r>
         <w:rPr/>
@@ -4034,7 +4185,7 @@
         <mc:AlternateContent>
           <mc:Choice Requires="wps">
             <w:drawing>
-              <wp:anchor behindDoc="1" distT="6350" distB="5080" distL="6350" distR="6350" simplePos="0" locked="0" layoutInCell="0" allowOverlap="1" relativeHeight="5">
+              <wp:anchor behindDoc="1" distT="6350" distB="5080" distL="6350" distR="6350" simplePos="0" locked="0" layoutInCell="0" allowOverlap="1" relativeHeight="2">
                 <wp:simplePos x="0" y="0"/>
                 <wp:positionH relativeFrom="page">
                   <wp:posOffset>1079500</wp:posOffset>
@@ -4059,9 +4210,9 @@
                           <a:avLst/>
                           <a:gdLst>
                             <a:gd name="textAreaLeft" fmla="*/ 0 w 1814400"/>
-                            <a:gd name="textAreaRight" fmla="*/ 1815120 w 1814400"/>
+                            <a:gd name="textAreaRight" fmla="*/ 1815480 w 1814400"/>
                             <a:gd name="textAreaTop" fmla="*/ 0 h 720"/>
-                            <a:gd name="textAreaBottom" fmla="*/ 1440 h 720"/>
+                            <a:gd name="textAreaBottom" fmla="*/ 2160 h 720"/>
                           </a:gdLst>
                           <a:ahLst/>
                           <a:rect l="textAreaLeft" t="textAreaTop" r="textAreaRight" b="textAreaBottom"/>
@@ -4160,7 +4311,7 @@
         <mc:AlternateContent>
           <mc:Choice Requires="wps">
             <w:drawing>
-              <wp:anchor behindDoc="0" distT="6350" distB="5080" distL="6350" distR="6350" simplePos="0" locked="0" layoutInCell="0" allowOverlap="1" relativeHeight="2">
+              <wp:anchor behindDoc="0" distT="6350" distB="5080" distL="6350" distR="6350" simplePos="0" locked="0" layoutInCell="0" allowOverlap="1" relativeHeight="3">
                 <wp:simplePos x="0" y="0"/>
                 <wp:positionH relativeFrom="page">
                   <wp:posOffset>1079500</wp:posOffset>
@@ -4185,9 +4336,9 @@
                           <a:avLst/>
                           <a:gdLst>
                             <a:gd name="textAreaLeft" fmla="*/ 0 w 1814400"/>
-                            <a:gd name="textAreaRight" fmla="*/ 1815120 w 1814400"/>
+                            <a:gd name="textAreaRight" fmla="*/ 1815480 w 1814400"/>
                             <a:gd name="textAreaTop" fmla="*/ 0 h 720"/>
-                            <a:gd name="textAreaBottom" fmla="*/ 1440 h 720"/>
+                            <a:gd name="textAreaBottom" fmla="*/ 2160 h 720"/>
                           </a:gdLst>
                           <a:ahLst/>
                           <a:rect l="textAreaLeft" t="textAreaTop" r="textAreaRight" b="textAreaBottom"/>
@@ -4284,7 +4435,7 @@
         <mc:AlternateContent>
           <mc:Choice Requires="wps">
             <w:drawing>
-              <wp:anchor behindDoc="0" distT="6350" distB="5080" distL="6350" distR="6350" simplePos="0" locked="0" layoutInCell="0" allowOverlap="1" relativeHeight="3">
+              <wp:anchor behindDoc="0" distT="6350" distB="5080" distL="6350" distR="6350" simplePos="0" locked="0" layoutInCell="0" allowOverlap="1" relativeHeight="4">
                 <wp:simplePos x="0" y="0"/>
                 <wp:positionH relativeFrom="page">
                   <wp:posOffset>1079500</wp:posOffset>
@@ -4309,9 +4460,9 @@
                           <a:avLst/>
                           <a:gdLst>
                             <a:gd name="textAreaLeft" fmla="*/ 0 w 1814400"/>
-                            <a:gd name="textAreaRight" fmla="*/ 1815120 w 1814400"/>
+                            <a:gd name="textAreaRight" fmla="*/ 1815480 w 1814400"/>
                             <a:gd name="textAreaTop" fmla="*/ 0 h 720"/>
-                            <a:gd name="textAreaBottom" fmla="*/ 1440 h 720"/>
+                            <a:gd name="textAreaBottom" fmla="*/ 2160 h 720"/>
                           </a:gdLst>
                           <a:ahLst/>
                           <a:rect l="textAreaLeft" t="textAreaTop" r="textAreaRight" b="textAreaBottom"/>
@@ -4466,7 +4617,7 @@
         <mc:AlternateContent>
           <mc:Choice Requires="wps">
             <w:drawing>
-              <wp:anchor behindDoc="0" distT="6350" distB="5080" distL="6350" distR="6350" simplePos="0" locked="0" layoutInCell="0" allowOverlap="1" relativeHeight="4">
+              <wp:anchor behindDoc="0" distT="6350" distB="5080" distL="6350" distR="6350" simplePos="0" locked="0" layoutInCell="0" allowOverlap="1" relativeHeight="5">
                 <wp:simplePos x="0" y="0"/>
                 <wp:positionH relativeFrom="page">
                   <wp:posOffset>1079500</wp:posOffset>
@@ -4491,9 +4642,9 @@
                           <a:avLst/>
                           <a:gdLst>
                             <a:gd name="textAreaLeft" fmla="*/ 0 w 1814400"/>
-                            <a:gd name="textAreaRight" fmla="*/ 1815120 w 1814400"/>
+                            <a:gd name="textAreaRight" fmla="*/ 1815480 w 1814400"/>
                             <a:gd name="textAreaTop" fmla="*/ 0 h 720"/>
-                            <a:gd name="textAreaBottom" fmla="*/ 1440 h 720"/>
+                            <a:gd name="textAreaBottom" fmla="*/ 2160 h 720"/>
                           </a:gdLst>
                           <a:ahLst/>
                           <a:rect l="textAreaLeft" t="textAreaTop" r="textAreaRight" b="textAreaBottom"/>
@@ -4951,7 +5102,7 @@
     </w:rPr>
   </w:style>
   <w:style w:type="paragraph" w:styleId="Heading1">
-    <w:name w:val="Heading 1"/>
+    <w:name w:val="heading 1"/>
     <w:basedOn w:val="Normal"/>
     <w:uiPriority w:val="1"/>
     <w:qFormat/>
@@ -5013,7 +5164,7 @@
     </w:rPr>
   </w:style>
   <w:style w:type="paragraph" w:styleId="Caption">
-    <w:name w:val="Caption"/>
+    <w:name w:val="caption"/>
     <w:basedOn w:val="Normal"/>
     <w:qFormat/>
     <w:pPr>

</xml_diff>